<commit_message>
CarDealer Exercise 2 (3,4)
</commit_message>
<xml_diff>
--- a/02/Tasks/2. CSharp-Frameworks-ASPNET-Essentials-Exercises-Part-3.docx
+++ b/02/Tasks/2. CSharp-Frameworks-ASPNET-Essentials-Exercises-Part-3.docx
@@ -1,6 +1,6 @@
 
 <file path=word/document.xml><?xml version="1.0" encoding="utf-8"?>
-<w:document xmlns:wpc="http://schemas.microsoft.com/office/word/2010/wordprocessingCanvas" xmlns:cx="http://schemas.microsoft.com/office/drawing/2014/chartex" xmlns:cx1="http://schemas.microsoft.com/office/drawing/2015/9/8/chartex" xmlns:cx2="http://schemas.microsoft.com/office/drawing/2015/10/21/chartex" xmlns:cx3="http://schemas.microsoft.com/office/drawing/2016/5/9/chartex" xmlns:cx4="http://schemas.microsoft.com/office/drawing/2016/5/10/chartex" xmlns:cx5="http://schemas.microsoft.com/office/drawing/2016/5/11/chartex" xmlns:mc="http://schemas.openxmlformats.org/markup-compatibility/2006" xmlns:o="urn:schemas-microsoft-com:office:office" xmlns:r="http://schemas.openxmlformats.org/officeDocument/2006/relationships" xmlns:m="http://schemas.openxmlformats.org/officeDocument/2006/math" xmlns:v="urn:schemas-microsoft-com:vml" xmlns:wp14="http://schemas.microsoft.com/office/word/2010/wordprocessingDrawing" xmlns:wp="http://schemas.openxmlformats.org/drawingml/2006/wordprocessingDrawing" xmlns:w10="urn:schemas-microsoft-com:office:word" xmlns:w="http://schemas.openxmlformats.org/wordprocessingml/2006/main" xmlns:w14="http://schemas.microsoft.com/office/word/2010/wordml" xmlns:w15="http://schemas.microsoft.com/office/word/2012/wordml" xmlns:w16se="http://schemas.microsoft.com/office/word/2015/wordml/symex" xmlns:wpg="http://schemas.microsoft.com/office/word/2010/wordprocessingGroup" xmlns:wpi="http://schemas.microsoft.com/office/word/2010/wordprocessingInk" xmlns:wne="http://schemas.microsoft.com/office/word/2006/wordml" xmlns:wps="http://schemas.microsoft.com/office/word/2010/wordprocessingShape" mc:Ignorable="w14 w15 w16se wp14">
+<w:document xmlns:wpc="http://schemas.microsoft.com/office/word/2010/wordprocessingCanvas" xmlns:cx="http://schemas.microsoft.com/office/drawing/2014/chartex" xmlns:cx1="http://schemas.microsoft.com/office/drawing/2015/9/8/chartex" xmlns:mc="http://schemas.openxmlformats.org/markup-compatibility/2006" xmlns:o="urn:schemas-microsoft-com:office:office" xmlns:r="http://schemas.openxmlformats.org/officeDocument/2006/relationships" xmlns:m="http://schemas.openxmlformats.org/officeDocument/2006/math" xmlns:v="urn:schemas-microsoft-com:vml" xmlns:wp14="http://schemas.microsoft.com/office/word/2010/wordprocessingDrawing" xmlns:wp="http://schemas.openxmlformats.org/drawingml/2006/wordprocessingDrawing" xmlns:w10="urn:schemas-microsoft-com:office:word" xmlns:w="http://schemas.openxmlformats.org/wordprocessingml/2006/main" xmlns:w14="http://schemas.microsoft.com/office/word/2010/wordml" xmlns:w15="http://schemas.microsoft.com/office/word/2012/wordml" xmlns:w16se="http://schemas.microsoft.com/office/word/2015/wordml/symex" xmlns:wpg="http://schemas.microsoft.com/office/word/2010/wordprocessingGroup" xmlns:wpi="http://schemas.microsoft.com/office/word/2010/wordprocessingInk" xmlns:wne="http://schemas.microsoft.com/office/word/2006/wordml" xmlns:wps="http://schemas.microsoft.com/office/word/2010/wordprocessingShape" mc:Ignorable="w14 w15 w16se wp14">
   <w:body>
     <w:p>
       <w:pPr>
@@ -83,227 +83,355 @@
         <w:pStyle w:val="Heading2"/>
         <w:spacing w:before="120" w:after="80"/>
         <w:ind w:left="426" w:hanging="426"/>
-      </w:pPr>
-      <w:r>
+        <w:rPr>
+          <w:highlight w:val="green"/>
+        </w:rPr>
+      </w:pPr>
+      <w:r>
+        <w:rPr>
+          <w:highlight w:val="green"/>
+        </w:rPr>
         <w:t xml:space="preserve">Add </w:t>
       </w:r>
       <w:r>
+        <w:rPr>
+          <w:highlight w:val="green"/>
+        </w:rPr>
         <w:t>Users</w:t>
       </w:r>
     </w:p>
     <w:p>
-      <w:r>
+      <w:pPr>
+        <w:rPr>
+          <w:highlight w:val="green"/>
+        </w:rPr>
+      </w:pPr>
+      <w:r>
+        <w:rPr>
+          <w:highlight w:val="green"/>
+        </w:rPr>
         <w:t xml:space="preserve">Add feature that allows users to be </w:t>
       </w:r>
       <w:r>
         <w:rPr>
           <w:b/>
+          <w:highlight w:val="green"/>
         </w:rPr>
         <w:t>registered</w:t>
       </w:r>
       <w:r>
+        <w:rPr>
+          <w:highlight w:val="green"/>
+        </w:rPr>
         <w:t xml:space="preserve"> in the system as well as </w:t>
       </w:r>
       <w:r>
         <w:rPr>
           <w:b/>
+          <w:highlight w:val="green"/>
         </w:rPr>
         <w:t>logged in</w:t>
       </w:r>
       <w:r>
+        <w:rPr>
+          <w:highlight w:val="green"/>
+        </w:rPr>
         <w:t xml:space="preserve"> and </w:t>
       </w:r>
       <w:r>
         <w:rPr>
           <w:b/>
+          <w:highlight w:val="green"/>
         </w:rPr>
         <w:t>logged out.</w:t>
       </w:r>
       <w:r>
+        <w:rPr>
+          <w:highlight w:val="green"/>
+        </w:rPr>
         <w:t xml:space="preserve"> The logged in users should have </w:t>
       </w:r>
       <w:r>
         <w:rPr>
           <w:b/>
+          <w:highlight w:val="green"/>
         </w:rPr>
         <w:t>several privileges</w:t>
       </w:r>
       <w:r>
+        <w:rPr>
+          <w:highlight w:val="green"/>
+        </w:rPr>
         <w:t xml:space="preserve"> that not logged in users should be restricted. These privileges are described in the tasks below.</w:t>
       </w:r>
     </w:p>
     <w:p>
       <w:r>
+        <w:rPr>
+          <w:highlight w:val="green"/>
+        </w:rPr>
         <w:t xml:space="preserve">To register users should provide </w:t>
       </w:r>
       <w:r>
         <w:rPr>
           <w:b/>
+          <w:highlight w:val="green"/>
         </w:rPr>
         <w:t>email</w:t>
       </w:r>
       <w:r>
+        <w:rPr>
+          <w:highlight w:val="green"/>
+        </w:rPr>
         <w:t xml:space="preserve">, </w:t>
       </w:r>
       <w:r>
         <w:rPr>
           <w:b/>
+          <w:highlight w:val="green"/>
         </w:rPr>
         <w:t>username</w:t>
       </w:r>
       <w:r>
+        <w:rPr>
+          <w:highlight w:val="green"/>
+        </w:rPr>
         <w:t xml:space="preserve"> and </w:t>
       </w:r>
       <w:r>
         <w:rPr>
           <w:b/>
+          <w:highlight w:val="green"/>
         </w:rPr>
         <w:t>password</w:t>
       </w:r>
       <w:r>
+        <w:rPr>
+          <w:highlight w:val="green"/>
+        </w:rPr>
         <w:t xml:space="preserve">. To log in the user must provide </w:t>
       </w:r>
       <w:r>
         <w:rPr>
           <w:b/>
+          <w:highlight w:val="green"/>
         </w:rPr>
         <w:t>username</w:t>
       </w:r>
       <w:r>
+        <w:rPr>
+          <w:highlight w:val="green"/>
+        </w:rPr>
         <w:t xml:space="preserve"> and </w:t>
       </w:r>
       <w:r>
         <w:rPr>
           <w:b/>
+          <w:highlight w:val="green"/>
         </w:rPr>
         <w:t>password</w:t>
       </w:r>
       <w:r>
+        <w:rPr>
+          <w:highlight w:val="green"/>
+        </w:rPr>
         <w:t>. Once logged in he can log out</w:t>
       </w:r>
       <w:r>
+        <w:rPr>
+          <w:highlight w:val="green"/>
+        </w:rPr>
         <w:t>.</w:t>
       </w:r>
     </w:p>
     <w:p>
       <w:pPr>
         <w:pStyle w:val="Heading2"/>
-      </w:pPr>
-      <w:r>
+        <w:rPr>
+          <w:highlight w:val="green"/>
+        </w:rPr>
+      </w:pPr>
+      <w:r>
+        <w:rPr>
+          <w:highlight w:val="green"/>
+        </w:rPr>
         <w:t xml:space="preserve">Change </w:t>
       </w:r>
       <w:r>
+        <w:rPr>
+          <w:highlight w:val="green"/>
+        </w:rPr>
         <w:t>Permissions</w:t>
       </w:r>
     </w:p>
     <w:p>
       <w:r>
+        <w:rPr>
+          <w:highlight w:val="green"/>
+        </w:rPr>
         <w:t xml:space="preserve">Right now, every visitor of our web application can </w:t>
       </w:r>
       <w:r>
         <w:rPr>
           <w:b/>
+          <w:highlight w:val="green"/>
         </w:rPr>
         <w:t xml:space="preserve">add new </w:t>
       </w:r>
       <w:r>
         <w:rPr>
           <w:b/>
+          <w:highlight w:val="green"/>
         </w:rPr>
         <w:t>cars</w:t>
       </w:r>
       <w:r>
+        <w:rPr>
+          <w:highlight w:val="green"/>
+        </w:rPr>
         <w:t>. Restrict that feature o</w:t>
       </w:r>
       <w:r>
+        <w:rPr>
+          <w:highlight w:val="green"/>
+        </w:rPr>
         <w:t xml:space="preserve">nly to </w:t>
       </w:r>
       <w:r>
         <w:rPr>
           <w:b/>
+          <w:highlight w:val="green"/>
         </w:rPr>
         <w:t>users that are logged</w:t>
       </w:r>
       <w:r>
+        <w:rPr>
+          <w:highlight w:val="green"/>
+        </w:rPr>
         <w:t>.</w:t>
       </w:r>
     </w:p>
     <w:p>
       <w:pPr>
         <w:pStyle w:val="Heading2"/>
-      </w:pPr>
-      <w:r>
+        <w:rPr>
+          <w:highlight w:val="green"/>
+        </w:rPr>
+      </w:pPr>
+      <w:r>
+        <w:rPr>
+          <w:highlight w:val="green"/>
+        </w:rPr>
         <w:t>Add Sales</w:t>
       </w:r>
     </w:p>
     <w:p>
       <w:pPr>
         <w:spacing w:after="0"/>
-      </w:pPr>
-      <w:r>
+        <w:rPr>
+          <w:highlight w:val="green"/>
+        </w:rPr>
+      </w:pPr>
+      <w:r>
+        <w:rPr>
+          <w:highlight w:val="green"/>
+        </w:rPr>
         <w:t xml:space="preserve">The logged in users should have option to </w:t>
       </w:r>
       <w:r>
         <w:rPr>
           <w:b/>
+          <w:highlight w:val="green"/>
         </w:rPr>
         <w:t>add sales</w:t>
       </w:r>
       <w:r>
+        <w:rPr>
+          <w:highlight w:val="green"/>
+        </w:rPr>
         <w:t xml:space="preserve">. A sale requires the user to choose </w:t>
       </w:r>
       <w:r>
         <w:rPr>
           <w:b/>
+          <w:highlight w:val="green"/>
         </w:rPr>
         <w:t>car</w:t>
       </w:r>
       <w:r>
+        <w:rPr>
+          <w:highlight w:val="green"/>
+        </w:rPr>
         <w:t xml:space="preserve"> and </w:t>
       </w:r>
       <w:r>
         <w:rPr>
           <w:b/>
+          <w:highlight w:val="green"/>
         </w:rPr>
         <w:t>customer</w:t>
       </w:r>
       <w:r>
+        <w:rPr>
+          <w:highlight w:val="green"/>
+        </w:rPr>
         <w:t xml:space="preserve">. </w:t>
       </w:r>
       <w:r>
+        <w:rPr>
+          <w:highlight w:val="green"/>
+        </w:rPr>
         <w:t>Also,</w:t>
       </w:r>
       <w:r>
+        <w:rPr>
+          <w:highlight w:val="green"/>
+        </w:rPr>
         <w:t xml:space="preserve"> the user should specify the </w:t>
       </w:r>
       <w:r>
         <w:rPr>
           <w:b/>
+          <w:highlight w:val="green"/>
         </w:rPr>
         <w:t>discount percentage</w:t>
       </w:r>
       <w:r>
+        <w:rPr>
+          <w:highlight w:val="green"/>
+        </w:rPr>
         <w:t xml:space="preserve"> of the sale. </w:t>
       </w:r>
       <w:r>
+        <w:rPr>
+          <w:highlight w:val="green"/>
+        </w:rPr>
         <w:t xml:space="preserve">After the user fill out the form when he submits it, he should be </w:t>
       </w:r>
       <w:r>
         <w:rPr>
           <w:b/>
+          <w:highlight w:val="green"/>
         </w:rPr>
         <w:t>redirected</w:t>
       </w:r>
       <w:r>
+        <w:rPr>
+          <w:highlight w:val="green"/>
+        </w:rPr>
         <w:t xml:space="preserve"> to a page that shows </w:t>
       </w:r>
       <w:r>
         <w:rPr>
           <w:b/>
+          <w:highlight w:val="green"/>
         </w:rPr>
         <w:t>summarized information</w:t>
       </w:r>
       <w:r>
+        <w:rPr>
+          <w:highlight w:val="green"/>
+        </w:rPr>
         <w:t xml:space="preserve"> for the sale:</w:t>
       </w:r>
     </w:p>
@@ -314,13 +442,20 @@
           <w:ilvl w:val="0"/>
           <w:numId w:val="44"/>
         </w:numPr>
-      </w:pPr>
-      <w:r>
+        <w:rPr>
+          <w:highlight w:val="green"/>
+        </w:rPr>
+      </w:pPr>
+      <w:r>
+        <w:rPr>
+          <w:highlight w:val="green"/>
+        </w:rPr>
         <w:t xml:space="preserve">customer </w:t>
       </w:r>
       <w:r>
         <w:rPr>
           <w:b/>
+          <w:highlight w:val="green"/>
         </w:rPr>
         <w:t>name</w:t>
       </w:r>
@@ -334,29 +469,39 @@
         </w:numPr>
         <w:rPr>
           <w:b/>
-        </w:rPr>
-      </w:pPr>
-      <w:r>
+          <w:highlight w:val="green"/>
+        </w:rPr>
+      </w:pPr>
+      <w:r>
+        <w:rPr>
+          <w:highlight w:val="green"/>
+        </w:rPr>
         <w:t xml:space="preserve">car </w:t>
       </w:r>
       <w:r>
         <w:rPr>
           <w:b/>
+          <w:highlight w:val="green"/>
         </w:rPr>
         <w:t>make</w:t>
       </w:r>
       <w:r>
+        <w:rPr>
+          <w:highlight w:val="green"/>
+        </w:rPr>
         <w:t xml:space="preserve"> and </w:t>
       </w:r>
       <w:r>
         <w:rPr>
           <w:b/>
+          <w:highlight w:val="green"/>
         </w:rPr>
         <w:t>model</w:t>
       </w:r>
       <w:r>
         <w:rPr>
           <w:b/>
+          <w:highlight w:val="green"/>
         </w:rPr>
         <w:t xml:space="preserve"> </w:t>
       </w:r>
@@ -368,17 +513,27 @@
           <w:ilvl w:val="0"/>
           <w:numId w:val="44"/>
         </w:numPr>
-      </w:pPr>
-      <w:r>
+        <w:rPr>
+          <w:highlight w:val="green"/>
+        </w:rPr>
+      </w:pPr>
+      <w:r>
+        <w:rPr>
+          <w:highlight w:val="green"/>
+        </w:rPr>
         <w:t xml:space="preserve">total </w:t>
       </w:r>
       <w:r>
         <w:rPr>
           <w:b/>
+          <w:highlight w:val="green"/>
         </w:rPr>
         <w:t>discount</w:t>
       </w:r>
       <w:r>
+        <w:rPr>
+          <w:highlight w:val="green"/>
+        </w:rPr>
         <w:t xml:space="preserve"> percentage </w:t>
       </w:r>
     </w:p>
@@ -391,106 +546,170 @@
         </w:numPr>
         <w:rPr>
           <w:b/>
+          <w:highlight w:val="green"/>
         </w:rPr>
       </w:pPr>
       <w:r>
         <w:rPr>
           <w:b/>
+          <w:highlight w:val="green"/>
         </w:rPr>
         <w:t>price</w:t>
       </w:r>
       <w:r>
+        <w:rPr>
+          <w:highlight w:val="green"/>
+        </w:rPr>
         <w:t xml:space="preserve"> of the car </w:t>
       </w:r>
       <w:r>
         <w:rPr>
           <w:b/>
+          <w:highlight w:val="green"/>
         </w:rPr>
         <w:t>before/after applied discount</w:t>
       </w:r>
     </w:p>
     <w:p>
-      <w:r>
+      <w:pPr>
+        <w:rPr>
+          <w:highlight w:val="green"/>
+        </w:rPr>
+      </w:pPr>
+      <w:r>
+        <w:rPr>
+          <w:highlight w:val="green"/>
+        </w:rPr>
         <w:t xml:space="preserve">On that page, there should be a button that </w:t>
       </w:r>
       <w:r>
         <w:rPr>
           <w:b/>
+          <w:highlight w:val="green"/>
         </w:rPr>
         <w:t>finalizes</w:t>
       </w:r>
       <w:r>
+        <w:rPr>
+          <w:highlight w:val="green"/>
+        </w:rPr>
         <w:t xml:space="preserve"> the sale and </w:t>
       </w:r>
       <w:r>
         <w:rPr>
           <w:b/>
+          <w:highlight w:val="green"/>
         </w:rPr>
         <w:t>add it to the database</w:t>
       </w:r>
       <w:r>
+        <w:rPr>
+          <w:highlight w:val="green"/>
+        </w:rPr>
         <w:t>.</w:t>
       </w:r>
     </w:p>
     <w:p>
-      <w:r>
+      <w:pPr>
+        <w:rPr>
+          <w:highlight w:val="green"/>
+        </w:rPr>
+      </w:pPr>
+      <w:r>
+        <w:rPr>
+          <w:highlight w:val="green"/>
+        </w:rPr>
         <w:t xml:space="preserve">Note that if the selected customer is young driver </w:t>
       </w:r>
       <w:r>
         <w:rPr>
           <w:b/>
+          <w:highlight w:val="green"/>
         </w:rPr>
         <w:t>additional 5%</w:t>
       </w:r>
       <w:r>
+        <w:rPr>
+          <w:highlight w:val="green"/>
+        </w:rPr>
         <w:t xml:space="preserve"> should be added to the </w:t>
       </w:r>
       <w:r>
         <w:rPr>
           <w:b/>
+          <w:highlight w:val="green"/>
         </w:rPr>
         <w:t>discount</w:t>
       </w:r>
       <w:r>
+        <w:rPr>
+          <w:highlight w:val="green"/>
+        </w:rPr>
         <w:t xml:space="preserve"> percentage.</w:t>
       </w:r>
     </w:p>
     <w:p>
-      <w:r>
+      <w:pPr>
+        <w:rPr>
+          <w:highlight w:val="green"/>
+        </w:rPr>
+      </w:pPr>
+      <w:r>
+        <w:rPr>
+          <w:highlight w:val="green"/>
+        </w:rPr>
         <w:t xml:space="preserve">Once a sale is added to the database it should </w:t>
       </w:r>
       <w:r>
         <w:rPr>
           <w:b/>
+          <w:highlight w:val="green"/>
         </w:rPr>
         <w:t>not</w:t>
       </w:r>
       <w:r>
+        <w:rPr>
+          <w:highlight w:val="green"/>
+        </w:rPr>
         <w:t xml:space="preserve"> be able to be </w:t>
       </w:r>
       <w:r>
         <w:rPr>
           <w:b/>
+          <w:highlight w:val="green"/>
         </w:rPr>
         <w:t>edited</w:t>
       </w:r>
       <w:r>
+        <w:rPr>
+          <w:highlight w:val="green"/>
+        </w:rPr>
         <w:t xml:space="preserve"> or </w:t>
       </w:r>
       <w:r>
         <w:rPr>
           <w:b/>
+          <w:highlight w:val="green"/>
         </w:rPr>
         <w:t>deleted</w:t>
       </w:r>
       <w:r>
+        <w:rPr>
+          <w:highlight w:val="green"/>
+        </w:rPr>
         <w:t>.</w:t>
       </w:r>
     </w:p>
     <w:p>
+      <w:pPr>
+        <w:rPr>
+          <w:highlight w:val="green"/>
+        </w:rPr>
+      </w:pPr>
       <w:r>
         <w:rPr>
           <w:noProof/>
+          <w:highlight w:val="green"/>
         </w:rPr>
         <w:drawing>
           <wp:inline distT="0" distB="0" distL="0" distR="0">
@@ -546,8 +765,8 @@
       <w:r>
         <w:rPr>
           <w:noProof/>
-        </w:rPr>
-        <w:lastRenderedPageBreak/>
+          <w:highlight w:val="green"/>
+        </w:rPr>
         <w:drawing>
           <wp:inline distT="0" distB="0" distL="0" distR="0" wp14:anchorId="31CD66FF" wp14:editId="3AA32DB7">
             <wp:extent cx="6626225" cy="2599055"/>
@@ -588,56 +807,91 @@
     <w:p>
       <w:pPr>
         <w:pStyle w:val="Heading2"/>
-      </w:pPr>
-      <w:r>
+        <w:rPr>
+          <w:highlight w:val="green"/>
+        </w:rPr>
+      </w:pPr>
+      <w:bookmarkStart w:id="0" w:name="_GoBack"/>
+      <w:r>
+        <w:rPr>
+          <w:highlight w:val="green"/>
+        </w:rPr>
         <w:t xml:space="preserve">Add, Edit and </w:t>
       </w:r>
       <w:r>
+        <w:rPr>
+          <w:highlight w:val="green"/>
+        </w:rPr>
         <w:t>Delete Suppliers</w:t>
+      </w:r>
+    </w:p>
+    <w:bookmarkEnd w:id="0"/>
+    <w:p>
+      <w:pPr>
+        <w:rPr>
+          <w:highlight w:val="green"/>
+        </w:rPr>
+      </w:pPr>
+      <w:r>
+        <w:rPr>
+          <w:highlight w:val="green"/>
+        </w:rPr>
+        <w:t xml:space="preserve">Add functionality to the logged users to </w:t>
+      </w:r>
+      <w:r>
+        <w:rPr>
+          <w:b/>
+          <w:highlight w:val="green"/>
+        </w:rPr>
+        <w:t>add</w:t>
+      </w:r>
+      <w:r>
+        <w:rPr>
+          <w:highlight w:val="green"/>
+        </w:rPr>
+        <w:t xml:space="preserve">, </w:t>
+      </w:r>
+      <w:r>
+        <w:rPr>
+          <w:b/>
+          <w:highlight w:val="green"/>
+        </w:rPr>
+        <w:t xml:space="preserve">edit </w:t>
+      </w:r>
+      <w:r>
+        <w:rPr>
+          <w:highlight w:val="green"/>
+        </w:rPr>
+        <w:t xml:space="preserve">and </w:t>
+      </w:r>
+      <w:r>
+        <w:rPr>
+          <w:b/>
+          <w:highlight w:val="green"/>
+        </w:rPr>
+        <w:t>delete</w:t>
+      </w:r>
+      <w:r>
+        <w:rPr>
+          <w:highlight w:val="green"/>
+        </w:rPr>
+        <w:t xml:space="preserve"> suppliers to/from the database.</w:t>
+      </w:r>
+      <w:r>
+        <w:rPr>
+          <w:highlight w:val="green"/>
+        </w:rPr>
+        <w:t xml:space="preserve"> When supplier is deleted all of his parts should be deleted.</w:t>
       </w:r>
     </w:p>
     <w:p>
-      <w:r>
-        <w:t xml:space="preserve">Add functionality to the logged users to </w:t>
-      </w:r>
-      <w:r>
-        <w:rPr>
-          <w:b/>
-        </w:rPr>
-        <w:t>add</w:t>
-      </w:r>
-      <w:r>
-        <w:t xml:space="preserve">, </w:t>
-      </w:r>
-      <w:r>
-        <w:rPr>
-          <w:b/>
-        </w:rPr>
-        <w:t xml:space="preserve">edit </w:t>
-      </w:r>
-      <w:r>
-        <w:t xml:space="preserve">and </w:t>
-      </w:r>
-      <w:r>
-        <w:rPr>
-          <w:b/>
-        </w:rPr>
-        <w:t>delete</w:t>
-      </w:r>
-      <w:r>
-        <w:t xml:space="preserve"> suppliers to/from the database.</w:t>
-      </w:r>
-      <w:r>
-        <w:t xml:space="preserve"> When supplier is deleted all of his parts should be deleted.</w:t>
-      </w:r>
-    </w:p>
-    <w:p>
       <w:pPr>
         <w:jc w:val="center"/>
       </w:pPr>
       <w:r>
         <w:rPr>
           <w:noProof/>
+          <w:highlight w:val="green"/>
         </w:rPr>
         <w:drawing>
           <wp:inline distT="0" distB="0" distL="0" distR="0">
@@ -897,12 +1151,7 @@
         <w:t>Pagination</w:t>
       </w:r>
       <w:r>
-        <w:t xml:space="preserve"> – logs should be displayed on several pages wi</w:t>
-      </w:r>
-      <w:bookmarkStart w:id="0" w:name="_GoBack"/>
-      <w:bookmarkEnd w:id="0"/>
-      <w:r>
-        <w:t xml:space="preserve">th no more than </w:t>
+        <w:t xml:space="preserve"> – logs should be displayed on several pages with no more than </w:t>
       </w:r>
       <w:r>
         <w:rPr>
@@ -919,7 +1168,6 @@
         <w:rPr>
           <w:noProof/>
         </w:rPr>
-        <w:lastRenderedPageBreak/>
         <w:drawing>
           <wp:inline distT="0" distB="0" distL="0" distR="0">
             <wp:extent cx="6619875" cy="2771775"/>
@@ -985,7 +1233,7 @@
 </file>
 
 <file path=word/endnotes.xml><?xml version="1.0" encoding="utf-8"?>
-<w:endnotes xmlns:wpc="http://schemas.microsoft.com/office/word/2010/wordprocessingCanvas" xmlns:cx="http://schemas.microsoft.com/office/drawing/2014/chartex" xmlns:cx1="http://schemas.microsoft.com/office/drawing/2015/9/8/chartex" xmlns:cx2="http://schemas.microsoft.com/office/drawing/2015/10/21/chartex" xmlns:cx3="http://schemas.microsoft.com/office/drawing/2016/5/9/chartex" xmlns:cx4="http://schemas.microsoft.com/office/drawing/2016/5/10/chartex" xmlns:cx5="http://schemas.microsoft.com/office/drawing/2016/5/11/chartex" xmlns:mc="http://schemas.openxmlformats.org/markup-compatibility/2006" xmlns:o="urn:schemas-microsoft-com:office:office" xmlns:r="http://schemas.openxmlformats.org/officeDocument/2006/relationships" xmlns:m="http://schemas.openxmlformats.org/officeDocument/2006/math" xmlns:v="urn:schemas-microsoft-com:vml" xmlns:wp14="http://schemas.microsoft.com/office/word/2010/wordprocessingDrawing" xmlns:wp="http://schemas.openxmlformats.org/drawingml/2006/wordprocessingDrawing" xmlns:w10="urn:schemas-microsoft-com:office:word" xmlns:w="http://schemas.openxmlformats.org/wordprocessingml/2006/main" xmlns:w14="http://schemas.microsoft.com/office/word/2010/wordml" xmlns:w15="http://schemas.microsoft.com/office/word/2012/wordml" xmlns:w16se="http://schemas.microsoft.com/office/word/2015/wordml/symex" xmlns:wpg="http://schemas.microsoft.com/office/word/2010/wordprocessingGroup" xmlns:wpi="http://schemas.microsoft.com/office/word/2010/wordprocessingInk" xmlns:wne="http://schemas.microsoft.com/office/word/2006/wordml" xmlns:wps="http://schemas.microsoft.com/office/word/2010/wordprocessingShape" mc:Ignorable="w14 w15 w16se wp14">
+<w:endnotes xmlns:wpc="http://schemas.microsoft.com/office/word/2010/wordprocessingCanvas" xmlns:cx="http://schemas.microsoft.com/office/drawing/2014/chartex" xmlns:cx1="http://schemas.microsoft.com/office/drawing/2015/9/8/chartex" xmlns:mc="http://schemas.openxmlformats.org/markup-compatibility/2006" xmlns:o="urn:schemas-microsoft-com:office:office" xmlns:r="http://schemas.openxmlformats.org/officeDocument/2006/relationships" xmlns:m="http://schemas.openxmlformats.org/officeDocument/2006/math" xmlns:v="urn:schemas-microsoft-com:vml" xmlns:wp14="http://schemas.microsoft.com/office/word/2010/wordprocessingDrawing" xmlns:wp="http://schemas.openxmlformats.org/drawingml/2006/wordprocessingDrawing" xmlns:w10="urn:schemas-microsoft-com:office:word" xmlns:w="http://schemas.openxmlformats.org/wordprocessingml/2006/main" xmlns:w14="http://schemas.microsoft.com/office/word/2010/wordml" xmlns:w15="http://schemas.microsoft.com/office/word/2012/wordml" xmlns:w16se="http://schemas.microsoft.com/office/word/2015/wordml/symex" xmlns:wpg="http://schemas.microsoft.com/office/word/2010/wordprocessingGroup" xmlns:wpi="http://schemas.microsoft.com/office/word/2010/wordprocessingInk" xmlns:wne="http://schemas.microsoft.com/office/word/2006/wordml" xmlns:wps="http://schemas.microsoft.com/office/word/2010/wordprocessingShape" mc:Ignorable="w14 w15 w16se wp14">
   <w:endnote w:type="separator" w:id="-1">
     <w:p>
       <w:pPr>
@@ -1010,7 +1258,7 @@
 </file>
 
 <file path=word/footer1.xml><?xml version="1.0" encoding="utf-8"?>
-<w:ftr xmlns:wpc="http://schemas.microsoft.com/office/word/2010/wordprocessingCanvas" xmlns:cx="http://schemas.microsoft.com/office/drawing/2014/chartex" xmlns:cx1="http://schemas.microsoft.com/office/drawing/2015/9/8/chartex" xmlns:cx2="http://schemas.microsoft.com/office/drawing/2015/10/21/chartex" xmlns:cx3="http://schemas.microsoft.com/office/drawing/2016/5/9/chartex" xmlns:cx4="http://schemas.microsoft.com/office/drawing/2016/5/10/chartex" xmlns:cx5="http://schemas.microsoft.com/office/drawing/2016/5/11/chartex" xmlns:mc="http://schemas.openxmlformats.org/markup-compatibility/2006" xmlns:o="urn:schemas-microsoft-com:office:office" xmlns:r="http://schemas.openxmlformats.org/officeDocument/2006/relationships" xmlns:m="http://schemas.openxmlformats.org/officeDocument/2006/math" xmlns:v="urn:schemas-microsoft-com:vml" xmlns:wp14="http://schemas.microsoft.com/office/word/2010/wordprocessingDrawing" xmlns:wp="http://schemas.openxmlformats.org/drawingml/2006/wordprocessingDrawing" xmlns:w10="urn:schemas-microsoft-com:office:word" xmlns:w="http://schemas.openxmlformats.org/wordprocessingml/2006/main" xmlns:w14="http://schemas.microsoft.com/office/word/2010/wordml" xmlns:w15="http://schemas.microsoft.com/office/word/2012/wordml" xmlns:w16se="http://schemas.microsoft.com/office/word/2015/wordml/symex" xmlns:wpg="http://schemas.microsoft.com/office/word/2010/wordprocessingGroup" xmlns:wpi="http://schemas.microsoft.com/office/word/2010/wordprocessingInk" xmlns:wne="http://schemas.microsoft.com/office/word/2006/wordml" xmlns:wps="http://schemas.microsoft.com/office/word/2010/wordprocessingShape" mc:Ignorable="w14 w15 w16se wp14">
+<w:ftr xmlns:wpc="http://schemas.microsoft.com/office/word/2010/wordprocessingCanvas" xmlns:cx="http://schemas.microsoft.com/office/drawing/2014/chartex" xmlns:cx1="http://schemas.microsoft.com/office/drawing/2015/9/8/chartex" xmlns:mc="http://schemas.openxmlformats.org/markup-compatibility/2006" xmlns:o="urn:schemas-microsoft-com:office:office" xmlns:r="http://schemas.openxmlformats.org/officeDocument/2006/relationships" xmlns:m="http://schemas.openxmlformats.org/officeDocument/2006/math" xmlns:v="urn:schemas-microsoft-com:vml" xmlns:wp14="http://schemas.microsoft.com/office/word/2010/wordprocessingDrawing" xmlns:wp="http://schemas.openxmlformats.org/drawingml/2006/wordprocessingDrawing" xmlns:w10="urn:schemas-microsoft-com:office:word" xmlns:w="http://schemas.openxmlformats.org/wordprocessingml/2006/main" xmlns:w14="http://schemas.microsoft.com/office/word/2010/wordml" xmlns:w15="http://schemas.microsoft.com/office/word/2012/wordml" xmlns:w16se="http://schemas.microsoft.com/office/word/2015/wordml/symex" xmlns:wpg="http://schemas.microsoft.com/office/word/2010/wordprocessingGroup" xmlns:wpi="http://schemas.microsoft.com/office/word/2010/wordprocessingInk" xmlns:wne="http://schemas.microsoft.com/office/word/2006/wordml" xmlns:wps="http://schemas.microsoft.com/office/word/2010/wordprocessingShape" mc:Ignorable="w14 w15 w16se wp14">
   <w:p>
     <w:pPr>
       <w:pStyle w:val="Footer"/>
@@ -1279,7 +1527,7 @@
         </mc:Choice>
         <mc:Fallback>
           <w:pict>
-            <v:line w14:anchorId="55A5B3FB" id="Straight Connector 1" o:spid="_x0000_s1026" style="position:absolute;flip:y;z-index:251666432;visibility:visible;mso-wrap-style:square;mso-wrap-distance-left:9pt;mso-wrap-distance-top:0;mso-wrap-distance-right:9pt;mso-wrap-distance-bottom:0;mso-position-horizontal:absolute;mso-position-horizontal-relative:text;mso-position-vertical:absolute;mso-position-vertical-relative:text" from="-.1pt,5.2pt" to="520.7pt,5.2pt" o:gfxdata="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" strokecolor="#f37123" strokeweight="1pt">
+            <v:line w14:anchorId="60F41C26" id="Straight Connector 1" o:spid="_x0000_s1026" style="position:absolute;flip:y;z-index:251666432;visibility:visible;mso-wrap-style:square;mso-wrap-distance-left:9pt;mso-wrap-distance-top:0;mso-wrap-distance-right:9pt;mso-wrap-distance-bottom:0;mso-position-horizontal:absolute;mso-position-horizontal-relative:text;mso-position-vertical:absolute;mso-position-vertical-relative:text" from="-.1pt,5.2pt" to="520.7pt,5.2pt" o:gfxdata="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" strokecolor="#f37123" strokeweight="1pt">
               <v:stroke endcap="round"/>
             </v:line>
           </w:pict>
@@ -1844,7 +2092,7 @@
                                 <wp:extent cx="200025" cy="200025"/>
                                 <wp:effectExtent l="0" t="0" r="9525" b="9525"/>
                                 <wp:docPr id="73" name="Picture 73" title="Software University Foundation">
-                                  <a:hlinkClick xmlns:a="http://schemas.openxmlformats.org/drawingml/2006/main" r:id="rId1"/>
+                                  <a:hlinkClick xmlns:a="http://schemas.openxmlformats.org/drawingml/2006/main" r:id="rId4"/>
                                 </wp:docPr>
                                 <wp:cNvGraphicFramePr/>
                                 <a:graphic xmlns:a="http://schemas.openxmlformats.org/drawingml/2006/main">
@@ -2438,7 +2686,7 @@
                           <wp:extent cx="200025" cy="200025"/>
                           <wp:effectExtent l="0" t="0" r="9525" b="9525"/>
                           <wp:docPr id="73" name="Picture 73" title="Software University Foundation">
-                            <a:hlinkClick xmlns:a="http://schemas.openxmlformats.org/drawingml/2006/main" r:id="rId25"/>
+                            <a:hlinkClick xmlns:a="http://schemas.openxmlformats.org/drawingml/2006/main" r:id="rId4"/>
                           </wp:docPr>
                           <wp:cNvGraphicFramePr/>
                           <a:graphic xmlns:a="http://schemas.openxmlformats.org/drawingml/2006/main">
@@ -2892,7 +3140,7 @@
 </file>
 
 <file path=word/footnotes.xml><?xml version="1.0" encoding="utf-8"?>
-<w:footnotes xmlns:wpc="http://schemas.microsoft.com/office/word/2010/wordprocessingCanvas" xmlns:cx="http://schemas.microsoft.com/office/drawing/2014/chartex" xmlns:cx1="http://schemas.microsoft.com/office/drawing/2015/9/8/chartex" xmlns:cx2="http://schemas.microsoft.com/office/drawing/2015/10/21/chartex" xmlns:cx3="http://schemas.microsoft.com/office/drawing/2016/5/9/chartex" xmlns:cx4="http://schemas.microsoft.com/office/drawing/2016/5/10/chartex" xmlns:cx5="http://schemas.microsoft.com/office/drawing/2016/5/11/chartex" xmlns:mc="http://schemas.openxmlformats.org/markup-compatibility/2006" xmlns:o="urn:schemas-microsoft-com:office:office" xmlns:r="http://schemas.openxmlformats.org/officeDocument/2006/relationships" xmlns:m="http://schemas.openxmlformats.org/officeDocument/2006/math" xmlns:v="urn:schemas-microsoft-com:vml" xmlns:wp14="http://schemas.microsoft.com/office/word/2010/wordprocessingDrawing" xmlns:wp="http://schemas.openxmlformats.org/drawingml/2006/wordprocessingDrawing" xmlns:w10="urn:schemas-microsoft-com:office:word" xmlns:w="http://schemas.openxmlformats.org/wordprocessingml/2006/main" xmlns:w14="http://schemas.microsoft.com/office/word/2010/wordml" xmlns:w15="http://schemas.microsoft.com/office/word/2012/wordml" xmlns:w16se="http://schemas.microsoft.com/office/word/2015/wordml/symex" xmlns:wpg="http://schemas.microsoft.com/office/word/2010/wordprocessingGroup" xmlns:wpi="http://schemas.microsoft.com/office/word/2010/wordprocessingInk" xmlns:wne="http://schemas.microsoft.com/office/word/2006/wordml" xmlns:wps="http://schemas.microsoft.com/office/word/2010/wordprocessingShape" mc:Ignorable="w14 w15 w16se wp14">
+<w:footnotes xmlns:wpc="http://schemas.microsoft.com/office/word/2010/wordprocessingCanvas" xmlns:cx="http://schemas.microsoft.com/office/drawing/2014/chartex" xmlns:cx1="http://schemas.microsoft.com/office/drawing/2015/9/8/chartex" xmlns:mc="http://schemas.openxmlformats.org/markup-compatibility/2006" xmlns:o="urn:schemas-microsoft-com:office:office" xmlns:r="http://schemas.openxmlformats.org/officeDocument/2006/relationships" xmlns:m="http://schemas.openxmlformats.org/officeDocument/2006/math" xmlns:v="urn:schemas-microsoft-com:vml" xmlns:wp14="http://schemas.microsoft.com/office/word/2010/wordprocessingDrawing" xmlns:wp="http://schemas.openxmlformats.org/drawingml/2006/wordprocessingDrawing" xmlns:w10="urn:schemas-microsoft-com:office:word" xmlns:w="http://schemas.openxmlformats.org/wordprocessingml/2006/main" xmlns:w14="http://schemas.microsoft.com/office/word/2010/wordml" xmlns:w15="http://schemas.microsoft.com/office/word/2012/wordml" xmlns:w16se="http://schemas.microsoft.com/office/word/2015/wordml/symex" xmlns:wpg="http://schemas.microsoft.com/office/word/2010/wordprocessingGroup" xmlns:wpi="http://schemas.microsoft.com/office/word/2010/wordprocessingInk" xmlns:wne="http://schemas.microsoft.com/office/word/2006/wordml" xmlns:wps="http://schemas.microsoft.com/office/word/2010/wordprocessingShape" mc:Ignorable="w14 w15 w16se wp14">
   <w:footnote w:type="separator" w:id="-1">
     <w:p>
       <w:pPr>
@@ -2917,7 +3165,7 @@
 </file>
 
 <file path=word/header1.xml><?xml version="1.0" encoding="utf-8"?>
-<w:hdr xmlns:wpc="http://schemas.microsoft.com/office/word/2010/wordprocessingCanvas" xmlns:cx="http://schemas.microsoft.com/office/drawing/2014/chartex" xmlns:cx1="http://schemas.microsoft.com/office/drawing/2015/9/8/chartex" xmlns:cx2="http://schemas.microsoft.com/office/drawing/2015/10/21/chartex" xmlns:cx3="http://schemas.microsoft.com/office/drawing/2016/5/9/chartex" xmlns:cx4="http://schemas.microsoft.com/office/drawing/2016/5/10/chartex" xmlns:cx5="http://schemas.microsoft.com/office/drawing/2016/5/11/chartex" xmlns:mc="http://schemas.openxmlformats.org/markup-compatibility/2006" xmlns:o="urn:schemas-microsoft-com:office:office" xmlns:r="http://schemas.openxmlformats.org/officeDocument/2006/relationships" xmlns:m="http://schemas.openxmlformats.org/officeDocument/2006/math" xmlns:v="urn:schemas-microsoft-com:vml" xmlns:wp14="http://schemas.microsoft.com/office/word/2010/wordprocessingDrawing" xmlns:wp="http://schemas.openxmlformats.org/drawingml/2006/wordprocessingDrawing" xmlns:w10="urn:schemas-microsoft-com:office:word" xmlns:w="http://schemas.openxmlformats.org/wordprocessingml/2006/main" xmlns:w14="http://schemas.microsoft.com/office/word/2010/wordml" xmlns:w15="http://schemas.microsoft.com/office/word/2012/wordml" xmlns:w16se="http://schemas.microsoft.com/office/word/2015/wordml/symex" xmlns:wpg="http://schemas.microsoft.com/office/word/2010/wordprocessingGroup" xmlns:wpi="http://schemas.microsoft.com/office/word/2010/wordprocessingInk" xmlns:wne="http://schemas.microsoft.com/office/word/2006/wordml" xmlns:wps="http://schemas.microsoft.com/office/word/2010/wordprocessingShape" mc:Ignorable="w14 w15 w16se wp14">
+<w:hdr xmlns:wpc="http://schemas.microsoft.com/office/word/2010/wordprocessingCanvas" xmlns:cx="http://schemas.microsoft.com/office/drawing/2014/chartex" xmlns:cx1="http://schemas.microsoft.com/office/drawing/2015/9/8/chartex" xmlns:mc="http://schemas.openxmlformats.org/markup-compatibility/2006" xmlns:o="urn:schemas-microsoft-com:office:office" xmlns:r="http://schemas.openxmlformats.org/officeDocument/2006/relationships" xmlns:m="http://schemas.openxmlformats.org/officeDocument/2006/math" xmlns:v="urn:schemas-microsoft-com:vml" xmlns:wp14="http://schemas.microsoft.com/office/word/2010/wordprocessingDrawing" xmlns:wp="http://schemas.openxmlformats.org/drawingml/2006/wordprocessingDrawing" xmlns:w10="urn:schemas-microsoft-com:office:word" xmlns:w="http://schemas.openxmlformats.org/wordprocessingml/2006/main" xmlns:w14="http://schemas.microsoft.com/office/word/2010/wordml" xmlns:w15="http://schemas.microsoft.com/office/word/2012/wordml" xmlns:w16se="http://schemas.microsoft.com/office/word/2015/wordml/symex" xmlns:wpg="http://schemas.microsoft.com/office/word/2010/wordprocessingGroup" xmlns:wpi="http://schemas.microsoft.com/office/word/2010/wordprocessingInk" xmlns:wne="http://schemas.microsoft.com/office/word/2006/wordml" xmlns:wps="http://schemas.microsoft.com/office/word/2010/wordprocessingShape" mc:Ignorable="w14 w15 w16se wp14">
   <w:p>
     <w:pPr>
       <w:pStyle w:val="Header"/>
@@ -2928,7 +3176,7 @@
 </file>
 
 <file path=word/numbering.xml><?xml version="1.0" encoding="utf-8"?>
-<w:numbering xmlns:wpc="http://schemas.microsoft.com/office/word/2010/wordprocessingCanvas" xmlns:cx="http://schemas.microsoft.com/office/drawing/2014/chartex" xmlns:cx1="http://schemas.microsoft.com/office/drawing/2015/9/8/chartex" xmlns:cx2="http://schemas.microsoft.com/office/drawing/2015/10/21/chartex" xmlns:cx3="http://schemas.microsoft.com/office/drawing/2016/5/9/chartex" xmlns:cx4="http://schemas.microsoft.com/office/drawing/2016/5/10/chartex" xmlns:cx5="http://schemas.microsoft.com/office/drawing/2016/5/11/chartex" xmlns:mc="http://schemas.openxmlformats.org/markup-compatibility/2006" xmlns:o="urn:schemas-microsoft-com:office:office" xmlns:r="http://schemas.openxmlformats.org/officeDocument/2006/relationships" xmlns:m="http://schemas.openxmlformats.org/officeDocument/2006/math" xmlns:v="urn:schemas-microsoft-com:vml" xmlns:wp14="http://schemas.microsoft.com/office/word/2010/wordprocessingDrawing" xmlns:wp="http://schemas.openxmlformats.org/drawingml/2006/wordprocessingDrawing" xmlns:w10="urn:schemas-microsoft-com:office:word" xmlns:w="http://schemas.openxmlformats.org/wordprocessingml/2006/main" xmlns:w14="http://schemas.microsoft.com/office/word/2010/wordml" xmlns:w15="http://schemas.microsoft.com/office/word/2012/wordml" xmlns:w16se="http://schemas.microsoft.com/office/word/2015/wordml/symex" xmlns:wpg="http://schemas.microsoft.com/office/word/2010/wordprocessingGroup" xmlns:wpi="http://schemas.microsoft.com/office/word/2010/wordprocessingInk" xmlns:wne="http://schemas.microsoft.com/office/word/2006/wordml" xmlns:wps="http://schemas.microsoft.com/office/word/2010/wordprocessingShape" mc:Ignorable="w14 w15 w16se wp14">
+<w:numbering xmlns:wpc="http://schemas.microsoft.com/office/word/2010/wordprocessingCanvas" xmlns:cx="http://schemas.microsoft.com/office/drawing/2014/chartex" xmlns:cx1="http://schemas.microsoft.com/office/drawing/2015/9/8/chartex" xmlns:mc="http://schemas.openxmlformats.org/markup-compatibility/2006" xmlns:o="urn:schemas-microsoft-com:office:office" xmlns:r="http://schemas.openxmlformats.org/officeDocument/2006/relationships" xmlns:m="http://schemas.openxmlformats.org/officeDocument/2006/math" xmlns:v="urn:schemas-microsoft-com:vml" xmlns:wp14="http://schemas.microsoft.com/office/word/2010/wordprocessingDrawing" xmlns:wp="http://schemas.openxmlformats.org/drawingml/2006/wordprocessingDrawing" xmlns:w10="urn:schemas-microsoft-com:office:word" xmlns:w="http://schemas.openxmlformats.org/wordprocessingml/2006/main" xmlns:w14="http://schemas.microsoft.com/office/word/2010/wordml" xmlns:w15="http://schemas.microsoft.com/office/word/2012/wordml" xmlns:w16se="http://schemas.microsoft.com/office/word/2015/wordml/symex" xmlns:wpg="http://schemas.microsoft.com/office/word/2010/wordprocessingGroup" xmlns:wpi="http://schemas.microsoft.com/office/word/2010/wordprocessingInk" xmlns:wne="http://schemas.microsoft.com/office/word/2006/wordml" xmlns:wps="http://schemas.microsoft.com/office/word/2010/wordprocessingShape" mc:Ignorable="w14 w15 w16se wp14">
   <w:abstractNum w:abstractNumId="0" w15:restartNumberingAfterBreak="0">
     <w:nsid w:val="04E60920"/>
     <w:multiLevelType w:val="hybridMultilevel"/>
@@ -7808,7 +8056,7 @@
       </w:pPr>
     </w:pPrDefault>
   </w:docDefaults>
-  <w:latentStyles w:defLockedState="0" w:defUIPriority="99" w:defSemiHidden="0" w:defUnhideWhenUsed="0" w:defQFormat="0" w:count="374">
+  <w:latentStyles w:defLockedState="0" w:defUIPriority="99" w:defSemiHidden="0" w:defUnhideWhenUsed="0" w:defQFormat="0" w:count="371">
     <w:lsdException w:name="Normal" w:uiPriority="0" w:qFormat="1"/>
     <w:lsdException w:name="heading 1" w:uiPriority="9" w:qFormat="1"/>
     <w:lsdException w:name="heading 2" w:semiHidden="1" w:uiPriority="9" w:unhideWhenUsed="1" w:qFormat="1"/>
@@ -8180,9 +8428,6 @@
     <w:lsdException w:name="List Table 5 Dark Accent 6" w:uiPriority="50"/>
     <w:lsdException w:name="List Table 6 Colorful Accent 6" w:uiPriority="51"/>
     <w:lsdException w:name="List Table 7 Colorful Accent 6" w:uiPriority="52"/>
-    <w:lsdException w:name="Mention" w:semiHidden="1" w:unhideWhenUsed="1"/>
-    <w:lsdException w:name="Smart Hyperlink" w:semiHidden="1" w:unhideWhenUsed="1"/>
-    <w:lsdException w:name="Hashtag" w:semiHidden="1" w:unhideWhenUsed="1"/>
   </w:latentStyles>
   <w:style w:type="paragraph" w:default="1" w:styleId="Normal">
     <w:name w:val="Normal"/>
@@ -8883,7 +9128,7 @@
 </file>
 
 <file path=customXml/itemProps1.xml><?xml version="1.0" encoding="utf-8"?>
-<ds:datastoreItem xmlns:ds="http://schemas.openxmlformats.org/officeDocument/2006/customXml" ds:itemID="{D9D82AF2-A39B-49A7-ACE7-4AE64B057FEA}">
+<ds:datastoreItem xmlns:ds="http://schemas.openxmlformats.org/officeDocument/2006/customXml" ds:itemID="{0B56CF54-1BA1-48D8-9464-C2B370D49B71}">
   <ds:schemaRefs>
     <ds:schemaRef ds:uri="http://schemas.openxmlformats.org/officeDocument/2006/bibliography"/>
   </ds:schemaRefs>

</xml_diff>